<commit_message>
minor update of draft
</commit_message>
<xml_diff>
--- a/drafts/Draft_JustinRex.docx
+++ b/drafts/Draft_JustinRex.docx
@@ -206,7 +206,18 @@
           <w:szCs w:val="24"/>
           <w:lang w:eastAsia="zh-CN"/>
         </w:rPr>
-        <w:t xml:space="preserve"> ablation experiments to test the importance of these master regulators for the overall network topology, i.e., well-defined clusters obtained through spectral analysis. Ultimately, we conclude that a select few of the 302 </w:t>
+        <w:t xml:space="preserve"> ablation experiments to test the importance of these master regulators for the overall network topology, i.e., well-defined clusters obtained through spectr</w:t>
+      </w:r>
+      <w:bookmarkStart w:id="0" w:name="_GoBack"/>
+      <w:bookmarkEnd w:id="0"/>
+      <w:r>
+        <w:rPr>
+          <w:rFonts w:ascii="Arial" w:eastAsia="宋体" w:hAnsi="Arial" w:cs="Arial"/>
+          <w:sz w:val="24"/>
+          <w:szCs w:val="24"/>
+          <w:lang w:eastAsia="zh-CN"/>
+        </w:rPr>
+        <w:t xml:space="preserve">al analysis. Ultimately, we conclude that a select few of the 302 </w:t>
       </w:r>
       <w:r>
         <w:rPr>
@@ -2091,7 +2102,17 @@
           <w:szCs w:val="24"/>
           <w:lang w:eastAsia="zh-CN"/>
         </w:rPr>
-        <w:t xml:space="preserve"> graph Laplacian (Fig. 2), we can see that there are 3 points that are particularly far away from the central cluster of neurons, and 3 other points that are between the previous 3 points and the central cluster. The 3 neurons corresponding to the faraway 3 points are: AVAR, ABBR, RIAR; the </w:t>
+        <w:t xml:space="preserve"> graph Laplacian (Fig. 2), we can see that there are 3 points that are particularly far away from the central cluster of neurons, and 3 other points that are between the previous 3 points and the central cluster. </w:t>
+      </w:r>
+      <w:bookmarkStart w:id="1" w:name="OLE_LINK1"/>
+      <w:r>
+        <w:rPr>
+          <w:rFonts w:ascii="Arial" w:eastAsia="宋体" w:hAnsi="Arial" w:cs="Arial"/>
+          <w:sz w:val="24"/>
+          <w:szCs w:val="24"/>
+          <w:lang w:eastAsia="zh-CN"/>
+        </w:rPr>
+        <w:t xml:space="preserve">The 3 neurons corresponding to the faraway 3 points are: AVAR, ABBR, RIAR; the </w:t>
       </w:r>
       <w:r>
         <w:rPr>
@@ -2121,7 +2142,17 @@
           <w:szCs w:val="24"/>
           <w:lang w:eastAsia="zh-CN"/>
         </w:rPr>
-        <w:t>. All of which have common features of being inter-neurons with high connectivity. The hub analysis section addresses the significance of these neurons in more detail.</w:t>
+        <w:t xml:space="preserve">. All of which have common features of being inter-neurons with high connectivity. </w:t>
+      </w:r>
+      <w:bookmarkEnd w:id="1"/>
+      <w:r>
+        <w:rPr>
+          <w:rFonts w:ascii="Arial" w:eastAsia="宋体" w:hAnsi="Arial" w:cs="Arial"/>
+          <w:sz w:val="24"/>
+          <w:szCs w:val="24"/>
+          <w:lang w:eastAsia="zh-CN"/>
+        </w:rPr>
+        <w:t>The hub analysis section addresses the significance of these neurons in more detail.</w:t>
       </w:r>
     </w:p>
     <w:p>
@@ -2242,7 +2273,7 @@
           </mc:Choice>
           <mc:Fallback>
             <w:pict>
-              <v:group w14:anchorId="4283692B" id="Group 6" o:spid="_x0000_s1026" style="width:468.3pt;height:180.3pt;mso-position-horizontal-relative:char;mso-position-vertical-relative:line" coordsize="59475,22899" o:gfxdata="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">
+              <v:group w14:anchorId="4080EE2D" id="Group 6" o:spid="_x0000_s1026" style="width:468.3pt;height:180.3pt;mso-position-horizontal-relative:char;mso-position-vertical-relative:line" coordsize="59475,22899" o:gfxdata="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">
                 <v:shapetype id="_x0000_t75" coordsize="21600,21600" o:spt="75" o:preferrelative="t" path="m@4@5l@4@11@9@11@9@5xe" filled="f" stroked="f">
                   <v:stroke joinstyle="miter"/>
                   <v:formulas>
@@ -3882,13 +3913,77 @@
         <w:t>Functional significance</w:t>
       </w:r>
     </w:p>
-    <w:p/>
     <w:p>
       <w:r>
         <w:t xml:space="preserve">Our spectral analysis proves to be a useful tool in exploring the structure of a neural network by providing hub information and the sub-modules of the network of the respective hubs. </w:t>
       </w:r>
     </w:p>
     <w:p>
+      <w:r>
+        <w:t xml:space="preserve">The minimum </w:t>
+      </w:r>
+      <w:bookmarkStart w:id="2" w:name="OLE_LINK2"/>
+      <w:bookmarkStart w:id="3" w:name="OLE_LINK3"/>
+      <w:proofErr w:type="spellStart"/>
+      <w:r>
+        <w:t>klinotaxis</w:t>
+      </w:r>
+      <w:proofErr w:type="spellEnd"/>
+      <w:r>
+        <w:t xml:space="preserve"> circuit</w:t>
+      </w:r>
+      <w:bookmarkEnd w:id="2"/>
+      <w:bookmarkEnd w:id="3"/>
+      <w:r>
+        <w:t xml:space="preserve"> identified (</w:t>
+      </w:r>
+      <w:proofErr w:type="spellStart"/>
+      <w:r>
+        <w:t>Izquierdo</w:t>
+      </w:r>
+      <w:proofErr w:type="spellEnd"/>
+      <w:r>
+        <w:t xml:space="preserve"> and Beer 2013), for example, is a typical circuit that resides in the left arm of the embedding. </w:t>
+      </w:r>
+      <w:r>
+        <w:t>The paper identifies a minimum circuit</w:t>
+      </w:r>
+      <w:r>
+        <w:t> </w:t>
+      </w:r>
+      <w:r>
+        <w:t>by systematically searching the</w:t>
+      </w:r>
+      <w:r>
+        <w:t> </w:t>
+      </w:r>
+      <w:r>
+        <w:rPr>
+          <w:i/>
+          <w:iCs/>
+        </w:rPr>
+        <w:t xml:space="preserve">C. </w:t>
+      </w:r>
+      <w:proofErr w:type="spellStart"/>
+      <w:r>
+        <w:rPr>
+          <w:i/>
+          <w:iCs/>
+        </w:rPr>
+        <w:t>elegans</w:t>
+      </w:r>
+      <w:proofErr w:type="spellEnd"/>
+      <w:r>
+        <w:t> </w:t>
+      </w:r>
+      <w:r>
+        <w:t>connectome for pathways linking chemosensory neurons to neck motor neurons, and prune the resulting network based on both experimental considerations and several simplifying assumptions.</w:t>
+      </w:r>
+      <w:r>
+        <w:t xml:space="preserve"> The resulting circuit can be explained through our spectral cluster analysis. In fact, we can show that with known adjacency matrix and the motor/sensory neurons involved in a general circuit, it is possible to deduce the structure of the circuit sub-network given the spectral embedding.</w:t>
+      </w:r>
+    </w:p>
+    <w:p>
       <w:pPr>
         <w:rPr>
           <w:rFonts w:eastAsiaTheme="minorEastAsia"/>
@@ -3896,7 +3991,19 @@
         </w:rPr>
       </w:pPr>
       <w:r>
-        <w:t xml:space="preserve">The minimum </w:t>
+        <w:lastRenderedPageBreak/>
+        <w:t>Similar to most circuits, it contains sensory neurons that communicate with inter-neurons, which in turn stimulates the motor neurons. Notice that all neurons are located on the left arm, and the inter-neurons involved (AIY, AIZ) are embedded in the center of the left arm. In fact the important intern-neurons we discovered in multiple circuits on the left arm includes AIY, AIZ, RIA, all of which are embedded in the center of the left arm. Sensory and motor neurons on different parts of the arm communicate by going through these local hub neurons.</w:t>
+      </w:r>
+      <w:r>
+        <w:t xml:space="preserve"> In fact we have found that most circuits involving less </w:t>
+      </w:r>
+      <w:proofErr w:type="gramStart"/>
+      <w:r>
+        <w:t>motion  intensive</w:t>
+      </w:r>
+      <w:proofErr w:type="gramEnd"/>
+      <w:r>
+        <w:t xml:space="preserve"> responses including </w:t>
       </w:r>
       <w:proofErr w:type="spellStart"/>
       <w:r>
@@ -3904,33 +4011,6 @@
       </w:r>
       <w:proofErr w:type="spellEnd"/>
       <w:r>
-        <w:t xml:space="preserve"> circuit identified (</w:t>
-      </w:r>
-      <w:proofErr w:type="spellStart"/>
-      <w:r>
-        <w:t>Izquierdo</w:t>
-      </w:r>
-      <w:proofErr w:type="spellEnd"/>
-      <w:r>
-        <w:t xml:space="preserve"> and Beer 2013), for example, is a typical circuit that resides in the left arm of the embedding. Similar to most circuits, it contains sensory neurons that communicate with inter-neurons, which in turn stimulates the motor neurons. Notice that all neurons are located on the left arm, and the inter-neurons involved (AIY, AIZ) are embedded in the center of the left arm. In fact the important intern-neurons we discovered in multiple circuits on the left arm includes AIY, AIZ, RIA, all of which are embedded in the center of the left arm. Sensory and motor neurons on different parts of the arm communicate by going through these local hub neurons.</w:t>
-      </w:r>
-      <w:r>
-        <w:t xml:space="preserve"> In fact we have found that most circuits involving less </w:t>
-      </w:r>
-      <w:proofErr w:type="gramStart"/>
-      <w:r>
-        <w:t>motion  intensive</w:t>
-      </w:r>
-      <w:proofErr w:type="gramEnd"/>
-      <w:r>
-        <w:t xml:space="preserve"> responses including </w:t>
-      </w:r>
-      <w:proofErr w:type="spellStart"/>
-      <w:r>
-        <w:t>klinotaxis</w:t>
-      </w:r>
-      <w:proofErr w:type="spellEnd"/>
-      <w:r>
         <w:t>, chemotaxis</w:t>
       </w:r>
       <w:r>
@@ -3941,11 +4021,7 @@
         <w:t xml:space="preserve"> </w:t>
       </w:r>
       <w:r>
-        <w:t xml:space="preserve">(Iino and </w:t>
-      </w:r>
-      <w:r>
-        <w:lastRenderedPageBreak/>
-        <w:t>Yoshida 2009)</w:t>
+        <w:t>(Iino and Yoshida 2009)</w:t>
       </w:r>
       <w:r>
         <w:t xml:space="preserve">, </w:t>
@@ -4229,17 +4305,46 @@
         <mc:AlternateContent>
           <mc:Choice Requires="wpg">
             <w:drawing>
-              <wp:anchor distT="0" distB="0" distL="114300" distR="114300" simplePos="0" relativeHeight="251674624" behindDoc="0" locked="0" layoutInCell="1" allowOverlap="1" wp14:anchorId="750AA805" wp14:editId="34DCAED8">
+              <wp:anchor distT="0" distB="0" distL="114300" distR="114300" simplePos="0" relativeHeight="251674624" behindDoc="1" locked="0" layoutInCell="1" allowOverlap="1" wp14:anchorId="750AA805" wp14:editId="34DCAED8">
                 <wp:simplePos x="0" y="0"/>
                 <wp:positionH relativeFrom="column">
-                  <wp:posOffset>317556</wp:posOffset>
+                  <wp:posOffset>55659</wp:posOffset>
                 </wp:positionH>
                 <wp:positionV relativeFrom="paragraph">
-                  <wp:posOffset>3748405</wp:posOffset>
+                  <wp:posOffset>4405023</wp:posOffset>
                 </wp:positionV>
                 <wp:extent cx="5303133" cy="1860081"/>
                 <wp:effectExtent l="0" t="0" r="12065" b="64135"/>
-                <wp:wrapNone/>
+                <wp:wrapTight wrapText="bothSides">
+                  <wp:wrapPolygon edited="0">
+                    <wp:start x="0" y="0"/>
+                    <wp:lineTo x="0" y="7301"/>
+                    <wp:lineTo x="543" y="10619"/>
+                    <wp:lineTo x="543" y="11947"/>
+                    <wp:lineTo x="2250" y="14159"/>
+                    <wp:lineTo x="3337" y="14823"/>
+                    <wp:lineTo x="4578" y="17699"/>
+                    <wp:lineTo x="4889" y="17699"/>
+                    <wp:lineTo x="4889" y="18584"/>
+                    <wp:lineTo x="5897" y="21239"/>
+                    <wp:lineTo x="6208" y="21460"/>
+                    <wp:lineTo x="14510" y="22124"/>
+                    <wp:lineTo x="15674" y="22124"/>
+                    <wp:lineTo x="15752" y="22124"/>
+                    <wp:lineTo x="16450" y="21239"/>
+                    <wp:lineTo x="17071" y="17699"/>
+                    <wp:lineTo x="19787" y="14159"/>
+                    <wp:lineTo x="20175" y="14159"/>
+                    <wp:lineTo x="21184" y="11504"/>
+                    <wp:lineTo x="21184" y="10619"/>
+                    <wp:lineTo x="21494" y="8407"/>
+                    <wp:lineTo x="20097" y="8186"/>
+                    <wp:lineTo x="4811" y="7080"/>
+                    <wp:lineTo x="21572" y="7080"/>
+                    <wp:lineTo x="21572" y="0"/>
+                    <wp:lineTo x="0" y="0"/>
+                  </wp:wrapPolygon>
+                </wp:wrapTight>
                 <wp:docPr id="21" name="Group 21"/>
                 <wp:cNvGraphicFramePr/>
                 <a:graphic xmlns:a="http://schemas.openxmlformats.org/drawingml/2006/main">
@@ -4681,7 +4786,7 @@
           </mc:Choice>
           <mc:Fallback>
             <w:pict>
-              <v:group w14:anchorId="750AA805" id="Group 21" o:spid="_x0000_s1033" style="position:absolute;margin-left:25pt;margin-top:295.15pt;width:417.55pt;height:146.45pt;z-index:251674624;mso-position-horizontal-relative:text;mso-position-vertical-relative:text" coordsize="53031,18600" o:gfxdata="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">
+              <v:group w14:anchorId="750AA805" id="Group 21" o:spid="_x0000_s1033" style="position:absolute;margin-left:4.4pt;margin-top:346.85pt;width:417.55pt;height:146.45pt;z-index:-251641856;mso-position-horizontal-relative:text;mso-position-vertical-relative:text" coordsize="53031,18600" o:gfxdata="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">
                 <v:shapetype id="_x0000_t109" coordsize="21600,21600" o:spt="109" path="m,l,21600r21600,l21600,xe">
                   <v:stroke joinstyle="miter"/>
                   <v:path gradientshapeok="t" o:connecttype="rect"/>
@@ -4871,6 +4976,7 @@
                 <v:shape id="Curved Up Arrow 11" o:spid="_x0000_s1040" type="#_x0000_t104" style="position:absolute;left:11608;top:14948;width:7709;height:3016;rotation:1873830fd;visibility:visible;mso-wrap-style:square;v-text-anchor:middle" o:gfxdata="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" adj="17374,20543,5400" fillcolor="#4f81bd [3204]" strokecolor="#243f60 [1604]" strokeweight="2pt"/>
                 <v:shape id="Curved Up Arrow 14" o:spid="_x0000_s1041" type="#_x0000_t104" style="position:absolute;left:34667;top:15584;width:7709;height:3016;rotation:-1774561fd;visibility:visible;mso-wrap-style:square;v-text-anchor:middle" o:gfxdata="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" adj="17374,20543,5400" fillcolor="#4f81bd [3204]" strokecolor="#243f60 [1604]" strokeweight="2pt"/>
                 <v:shape id="Curved Up Arrow 20" o:spid="_x0000_s1042" type="#_x0000_t104" style="position:absolute;left:45083;top:8666;width:7709;height:3017;rotation:-1774561fd;visibility:visible;mso-wrap-style:square;v-text-anchor:middle" o:gfxdata="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" adj="17374,20543,5400" fillcolor="#4f81bd [3204]" strokecolor="#243f60 [1604]" strokeweight="2pt"/>
+                <w10:wrap type="tight"/>
               </v:group>
             </w:pict>
           </mc:Fallback>
@@ -4930,10 +5036,7 @@
     <w:p/>
     <w:p/>
     <w:p/>
-    <w:p>
-      <w:bookmarkStart w:id="0" w:name="_GoBack"/>
-      <w:bookmarkEnd w:id="0"/>
-    </w:p>
+    <w:p/>
     <w:p>
       <w:pPr>
         <w:pStyle w:val="Heading2"/>
@@ -7981,6 +8084,8 @@
           <w:rFonts w:eastAsiaTheme="minorEastAsia"/>
         </w:rPr>
       </w:pPr>
+      <w:bookmarkStart w:id="4" w:name="OLE_LINK4"/>
+      <w:bookmarkStart w:id="5" w:name="OLE_LINK5"/>
       <w:r>
         <w:rPr>
           <w:rFonts w:hint="eastAsia"/>
@@ -7992,6 +8097,81 @@
           <w:rFonts w:eastAsiaTheme="minorEastAsia" w:hint="eastAsia"/>
         </w:rPr>
         <w:t xml:space="preserve"> of spectral embedding</w:t>
+      </w:r>
+    </w:p>
+    <w:bookmarkEnd w:id="4"/>
+    <w:bookmarkEnd w:id="5"/>
+    <w:p>
+      <w:pPr>
+        <w:ind w:firstLine="720"/>
+        <w:rPr>
+          <w:rFonts w:ascii="Arial" w:eastAsiaTheme="minorEastAsia" w:hAnsi="Arial" w:cs="Arial"/>
+          <w:sz w:val="24"/>
+          <w:szCs w:val="24"/>
+          <w:lang w:eastAsia="zh-CN"/>
+        </w:rPr>
+      </w:pPr>
+      <w:r>
+        <w:rPr>
+          <w:rFonts w:ascii="Arial" w:hAnsi="Arial" w:cs="Arial" w:hint="eastAsia"/>
+          <w:sz w:val="24"/>
+          <w:szCs w:val="24"/>
+        </w:rPr>
+        <w:t>As can be seen in the above analysis, it is difficult to do a clear clustering of C-</w:t>
+      </w:r>
+      <w:proofErr w:type="spellStart"/>
+      <w:r>
+        <w:rPr>
+          <w:rFonts w:ascii="Arial" w:hAnsi="Arial" w:cs="Arial" w:hint="eastAsia"/>
+          <w:sz w:val="24"/>
+          <w:szCs w:val="24"/>
+        </w:rPr>
+        <w:t>elegans</w:t>
+      </w:r>
+      <w:proofErr w:type="spellEnd"/>
+      <w:r>
+        <w:rPr>
+          <w:rFonts w:ascii="Arial" w:hAnsi="Arial" w:cs="Arial" w:hint="eastAsia"/>
+          <w:sz w:val="24"/>
+          <w:szCs w:val="24"/>
+        </w:rPr>
+        <w:t xml:space="preserve"> neurons, primarily because (1) the hub analysis shows that neuron network lacks deep hierarchy: the hub neurons commonly acts globally (</w:t>
+      </w:r>
+      <w:proofErr w:type="spellStart"/>
+      <w:r>
+        <w:rPr>
+          <w:rFonts w:ascii="Arial" w:hAnsi="Arial" w:cs="Arial" w:hint="eastAsia"/>
+          <w:sz w:val="24"/>
+          <w:szCs w:val="24"/>
+        </w:rPr>
+        <w:t>eg</w:t>
+      </w:r>
+      <w:proofErr w:type="spellEnd"/>
+      <w:r>
+        <w:rPr>
+          <w:rFonts w:ascii="Arial" w:hAnsi="Arial" w:cs="Arial" w:hint="eastAsia"/>
+          <w:sz w:val="24"/>
+          <w:szCs w:val="24"/>
+        </w:rPr>
+        <w:t xml:space="preserve">. AVA, AVB neurons) in the network, acting as the command neuron for a variety of behaviors. They cannot </w:t>
+      </w:r>
+      <w:r>
+        <w:rPr>
+          <w:rFonts w:ascii="Arial" w:hAnsi="Arial" w:cs="Arial" w:hint="eastAsia"/>
+          <w:sz w:val="24"/>
+          <w:szCs w:val="24"/>
+        </w:rPr>
+        <w:lastRenderedPageBreak/>
+        <w:t xml:space="preserve">be effectively clustered. (2) </w:t>
+      </w:r>
+      <w:r>
+        <w:rPr>
+          <w:rFonts w:ascii="Arial" w:eastAsiaTheme="minorEastAsia" w:hAnsi="Arial" w:cs="Arial" w:hint="eastAsia"/>
+          <w:sz w:val="24"/>
+          <w:szCs w:val="24"/>
+          <w:lang w:eastAsia="zh-CN"/>
+        </w:rPr>
+        <w:t>It is difficult to define the size of each cluster since the functional neuron circuits have varying size depending on the complexity of behaviors.</w:t>
       </w:r>
     </w:p>
     <w:p>
@@ -8006,56 +8186,11 @@
       </w:pPr>
       <w:r>
         <w:rPr>
-          <w:rFonts w:ascii="Arial" w:hAnsi="Arial" w:cs="Arial" w:hint="eastAsia"/>
-          <w:sz w:val="24"/>
-          <w:szCs w:val="24"/>
-        </w:rPr>
-        <w:t>As can be seen in the above analysis, it is difficult to do a clear clustering of C-</w:t>
-      </w:r>
-      <w:proofErr w:type="spellStart"/>
-      <w:r>
-        <w:rPr>
-          <w:rFonts w:ascii="Arial" w:hAnsi="Arial" w:cs="Arial" w:hint="eastAsia"/>
-          <w:sz w:val="24"/>
-          <w:szCs w:val="24"/>
-        </w:rPr>
-        <w:t>elegans</w:t>
-      </w:r>
-      <w:proofErr w:type="spellEnd"/>
-      <w:r>
-        <w:rPr>
-          <w:rFonts w:ascii="Arial" w:hAnsi="Arial" w:cs="Arial" w:hint="eastAsia"/>
-          <w:sz w:val="24"/>
-          <w:szCs w:val="24"/>
-        </w:rPr>
-        <w:t xml:space="preserve"> neurons, primarily because (1) the hub analysis shows that neuron network lacks deep hierarchy: the hub neurons commonly acts globally (</w:t>
-      </w:r>
-      <w:proofErr w:type="spellStart"/>
-      <w:r>
-        <w:rPr>
-          <w:rFonts w:ascii="Arial" w:hAnsi="Arial" w:cs="Arial" w:hint="eastAsia"/>
-          <w:sz w:val="24"/>
-          <w:szCs w:val="24"/>
-        </w:rPr>
-        <w:t>eg</w:t>
-      </w:r>
-      <w:proofErr w:type="spellEnd"/>
-      <w:r>
-        <w:rPr>
-          <w:rFonts w:ascii="Arial" w:hAnsi="Arial" w:cs="Arial" w:hint="eastAsia"/>
-          <w:sz w:val="24"/>
-          <w:szCs w:val="24"/>
-        </w:rPr>
-        <w:t xml:space="preserve">. AVA, AVB neurons) in the network, acting as the command neuron for a variety of behaviors. They cannot </w:t>
-      </w:r>
-      <w:r>
-        <w:rPr>
-          <w:rFonts w:ascii="Arial" w:hAnsi="Arial" w:cs="Arial" w:hint="eastAsia"/>
-          <w:sz w:val="24"/>
-          <w:szCs w:val="24"/>
-        </w:rPr>
-        <w:lastRenderedPageBreak/>
-        <w:t xml:space="preserve">be effectively clustered. (2) </w:t>
+          <w:rFonts w:ascii="Arial" w:hAnsi="Arial" w:cs="Arial"/>
+          <w:sz w:val="24"/>
+          <w:szCs w:val="24"/>
+        </w:rPr>
+        <w:t>Instead, we</w:t>
       </w:r>
       <w:r>
         <w:rPr>
@@ -8064,7 +8199,86 @@
           <w:szCs w:val="24"/>
           <w:lang w:eastAsia="zh-CN"/>
         </w:rPr>
-        <w:t>It is difficult to define the size of each cluster since the functional neuron circuits have varying size depending on the complexity of behaviors.</w:t>
+        <w:t xml:space="preserve"> have</w:t>
+      </w:r>
+      <w:r>
+        <w:rPr>
+          <w:rFonts w:ascii="Arial" w:hAnsi="Arial" w:cs="Arial"/>
+          <w:sz w:val="24"/>
+          <w:szCs w:val="24"/>
+        </w:rPr>
+        <w:t xml:space="preserve"> propose</w:t>
+      </w:r>
+      <w:r>
+        <w:rPr>
+          <w:rFonts w:ascii="Arial" w:eastAsiaTheme="minorEastAsia" w:hAnsi="Arial" w:cs="Arial" w:hint="eastAsia"/>
+          <w:sz w:val="24"/>
+          <w:szCs w:val="24"/>
+          <w:lang w:eastAsia="zh-CN"/>
+        </w:rPr>
+        <w:t>d</w:t>
+      </w:r>
+      <w:r>
+        <w:rPr>
+          <w:rFonts w:ascii="Arial" w:hAnsi="Arial" w:cs="Arial"/>
+          <w:sz w:val="24"/>
+          <w:szCs w:val="24"/>
+        </w:rPr>
+        <w:t xml:space="preserve"> a new model based on information flow analysis. </w:t>
+      </w:r>
+      <w:r>
+        <w:rPr>
+          <w:rFonts w:ascii="Arial" w:eastAsiaTheme="minorEastAsia" w:hAnsi="Arial" w:cs="Arial" w:hint="eastAsia"/>
+          <w:sz w:val="24"/>
+          <w:szCs w:val="24"/>
+          <w:lang w:eastAsia="zh-CN"/>
+        </w:rPr>
+        <w:t xml:space="preserve">We obtained from spectral embedding the four-arm-with-central cluster topological structure. It can be seen from our investigation of functional significance that the 4 arms contain circuits of different types, </w:t>
+      </w:r>
+      <w:r>
+        <w:rPr>
+          <w:rFonts w:ascii="Arial" w:eastAsiaTheme="minorEastAsia" w:hAnsi="Arial" w:cs="Arial" w:hint="eastAsia"/>
+          <w:sz w:val="24"/>
+          <w:szCs w:val="24"/>
+          <w:lang w:eastAsia="zh-CN"/>
+        </w:rPr>
+        <w:t>ranging from sensory-based to motor-based.</w:t>
+      </w:r>
+      <w:r>
+        <w:rPr>
+          <w:rFonts w:ascii="Arial" w:eastAsiaTheme="minorEastAsia" w:hAnsi="Arial" w:cs="Arial" w:hint="eastAsia"/>
+          <w:sz w:val="24"/>
+          <w:szCs w:val="24"/>
+          <w:lang w:eastAsia="zh-CN"/>
+        </w:rPr>
+        <w:t xml:space="preserve"> Within each arm, </w:t>
+      </w:r>
+      <w:r>
+        <w:rPr>
+          <w:rFonts w:ascii="Arial" w:eastAsiaTheme="minorEastAsia" w:hAnsi="Arial" w:cs="Arial"/>
+          <w:sz w:val="24"/>
+          <w:szCs w:val="24"/>
+          <w:lang w:eastAsia="zh-CN"/>
+        </w:rPr>
+        <w:t>neurons utilize their own hub neurons to pass information, and seldom travel</w:t>
+      </w:r>
+      <w:r>
+        <w:rPr>
+          <w:rFonts w:ascii="Arial" w:eastAsiaTheme="minorEastAsia" w:hAnsi="Arial" w:cs="Arial" w:hint="eastAsia"/>
+          <w:sz w:val="24"/>
+          <w:szCs w:val="24"/>
+          <w:lang w:eastAsia="zh-CN"/>
+        </w:rPr>
+        <w:t xml:space="preserve"> across arms.</w:t>
+      </w:r>
+      <w:r>
+        <w:rPr>
+          <w:rFonts w:ascii="Arial" w:eastAsiaTheme="minorEastAsia" w:hAnsi="Arial" w:cs="Arial" w:hint="eastAsia"/>
+          <w:sz w:val="24"/>
+          <w:szCs w:val="24"/>
+          <w:lang w:eastAsia="zh-CN"/>
+        </w:rPr>
+        <w:t xml:space="preserve"> </w:t>
       </w:r>
     </w:p>
     <w:p>
@@ -8079,99 +8293,12 @@
       </w:pPr>
       <w:r>
         <w:rPr>
-          <w:rFonts w:ascii="Arial" w:hAnsi="Arial" w:cs="Arial"/>
-          <w:sz w:val="24"/>
-          <w:szCs w:val="24"/>
-        </w:rPr>
-        <w:t>Instead, we</w:t>
-      </w:r>
-      <w:r>
-        <w:rPr>
           <w:rFonts w:ascii="Arial" w:eastAsiaTheme="minorEastAsia" w:hAnsi="Arial" w:cs="Arial" w:hint="eastAsia"/>
           <w:sz w:val="24"/>
           <w:szCs w:val="24"/>
           <w:lang w:eastAsia="zh-CN"/>
         </w:rPr>
-        <w:t xml:space="preserve"> have</w:t>
-      </w:r>
-      <w:r>
-        <w:rPr>
-          <w:rFonts w:ascii="Arial" w:hAnsi="Arial" w:cs="Arial"/>
-          <w:sz w:val="24"/>
-          <w:szCs w:val="24"/>
-        </w:rPr>
-        <w:t xml:space="preserve"> propose</w:t>
-      </w:r>
-      <w:r>
-        <w:rPr>
-          <w:rFonts w:ascii="Arial" w:eastAsiaTheme="minorEastAsia" w:hAnsi="Arial" w:cs="Arial" w:hint="eastAsia"/>
-          <w:sz w:val="24"/>
-          <w:szCs w:val="24"/>
-          <w:lang w:eastAsia="zh-CN"/>
-        </w:rPr>
-        <w:t>d</w:t>
-      </w:r>
-      <w:r>
-        <w:rPr>
-          <w:rFonts w:ascii="Arial" w:hAnsi="Arial" w:cs="Arial"/>
-          <w:sz w:val="24"/>
-          <w:szCs w:val="24"/>
-        </w:rPr>
-        <w:t xml:space="preserve"> a new model based on information flow analysis. </w:t>
-      </w:r>
-      <w:r>
-        <w:rPr>
-          <w:rFonts w:ascii="Arial" w:eastAsiaTheme="minorEastAsia" w:hAnsi="Arial" w:cs="Arial" w:hint="eastAsia"/>
-          <w:sz w:val="24"/>
-          <w:szCs w:val="24"/>
-          <w:lang w:eastAsia="zh-CN"/>
-        </w:rPr>
-        <w:t xml:space="preserve">We obtained from spectral embedding the four-arm-with-central cluster topological structure. It can be seen from our investigation of functional significance that the 4 arms contain circuits of different types, </w:t>
-      </w:r>
-      <w:r>
-        <w:rPr>
-          <w:rFonts w:ascii="Arial" w:eastAsiaTheme="minorEastAsia" w:hAnsi="Arial" w:cs="Arial" w:hint="eastAsia"/>
-          <w:sz w:val="24"/>
-          <w:szCs w:val="24"/>
-          <w:lang w:eastAsia="zh-CN"/>
-        </w:rPr>
-        <w:t>ranging from sensory-based to motor-based.</w:t>
-      </w:r>
-      <w:r>
-        <w:rPr>
-          <w:rFonts w:ascii="Arial" w:eastAsiaTheme="minorEastAsia" w:hAnsi="Arial" w:cs="Arial" w:hint="eastAsia"/>
-          <w:sz w:val="24"/>
-          <w:szCs w:val="24"/>
-          <w:lang w:eastAsia="zh-CN"/>
-        </w:rPr>
-        <w:t xml:space="preserve"> Within each arm, </w:t>
-      </w:r>
-      <w:r>
-        <w:rPr>
-          <w:rFonts w:ascii="Arial" w:eastAsiaTheme="minorEastAsia" w:hAnsi="Arial" w:cs="Arial"/>
-          <w:sz w:val="24"/>
-          <w:szCs w:val="24"/>
-          <w:lang w:eastAsia="zh-CN"/>
-        </w:rPr>
-        <w:t>neurons utilize their own hub neurons to pass information, and seldom travel</w:t>
-      </w:r>
-      <w:r>
-        <w:rPr>
-          <w:rFonts w:ascii="Arial" w:eastAsiaTheme="minorEastAsia" w:hAnsi="Arial" w:cs="Arial" w:hint="eastAsia"/>
-          <w:sz w:val="24"/>
-          <w:szCs w:val="24"/>
-          <w:lang w:eastAsia="zh-CN"/>
-        </w:rPr>
-        <w:t xml:space="preserve"> across arms.</w:t>
-      </w:r>
-      <w:r>
-        <w:rPr>
-          <w:rFonts w:ascii="Arial" w:eastAsiaTheme="minorEastAsia" w:hAnsi="Arial" w:cs="Arial" w:hint="eastAsia"/>
-          <w:sz w:val="24"/>
-          <w:szCs w:val="24"/>
-          <w:lang w:eastAsia="zh-CN"/>
-        </w:rPr>
-        <w:t xml:space="preserve"> </w:t>
+        <w:t>We also found that the centrality of a neuron in the embedding is strongly positively related to the importance of the neuron as a hub in the network. The neurons in the central cluster are mostly interneurons in charge of relaying information between the sub-circuits in the 4 arms.</w:t>
       </w:r>
     </w:p>
     <w:p>
@@ -8191,7 +8318,97 @@
           <w:szCs w:val="24"/>
           <w:lang w:eastAsia="zh-CN"/>
         </w:rPr>
-        <w:t>We also found that the centrality of a neuron in the embedding is strongly positively related to the importance of the neuron as a hub in the network. The neurons in the central cluster are mostly interneurons in charge of relaying information between the sub-circuits in the 4 arms.</w:t>
+        <w:t xml:space="preserve">The framework describes the clustering information of less important neurons, according to which arm they are located in the embedding, but it also demonstrates the role of inter-neurons which are not clustered, but rather grouped together into a central cluster. They act as the intermediate relay station for large circuits involving coordination of neurons from multiple arms. </w:t>
+      </w:r>
+      <w:r>
+        <w:rPr>
+          <w:rFonts w:ascii="Arial" w:eastAsiaTheme="minorEastAsia" w:hAnsi="Arial" w:cs="Arial" w:hint="eastAsia"/>
+          <w:sz w:val="24"/>
+          <w:szCs w:val="24"/>
+          <w:lang w:eastAsia="zh-CN"/>
+        </w:rPr>
+        <w:t>Rather than assigning clustering labels deterministically, we embed them into a feature space where the</w:t>
+      </w:r>
+      <w:r>
+        <w:rPr>
+          <w:rFonts w:ascii="Arial" w:eastAsiaTheme="minorEastAsia" w:hAnsi="Arial" w:cs="Arial" w:hint="eastAsia"/>
+          <w:sz w:val="24"/>
+          <w:szCs w:val="24"/>
+          <w:lang w:eastAsia="zh-CN"/>
+        </w:rPr>
+        <w:t xml:space="preserve"> closer </w:t>
+      </w:r>
+      <w:r>
+        <w:rPr>
+          <w:rFonts w:ascii="Arial" w:eastAsiaTheme="minorEastAsia" w:hAnsi="Arial" w:cs="Arial" w:hint="eastAsia"/>
+          <w:sz w:val="24"/>
+          <w:szCs w:val="24"/>
+          <w:lang w:eastAsia="zh-CN"/>
+        </w:rPr>
+        <w:t>a neuron</w:t>
+      </w:r>
+      <w:r>
+        <w:rPr>
+          <w:rFonts w:ascii="Arial" w:eastAsiaTheme="minorEastAsia" w:hAnsi="Arial" w:cs="Arial" w:hint="eastAsia"/>
+          <w:sz w:val="24"/>
+          <w:szCs w:val="24"/>
+          <w:lang w:eastAsia="zh-CN"/>
+        </w:rPr>
+        <w:t xml:space="preserve"> </w:t>
+      </w:r>
+      <w:r>
+        <w:rPr>
+          <w:rFonts w:ascii="Arial" w:eastAsiaTheme="minorEastAsia" w:hAnsi="Arial" w:cs="Arial" w:hint="eastAsia"/>
+          <w:sz w:val="24"/>
+          <w:szCs w:val="24"/>
+          <w:lang w:eastAsia="zh-CN"/>
+        </w:rPr>
+        <w:t>is</w:t>
+      </w:r>
+      <w:r>
+        <w:rPr>
+          <w:rFonts w:ascii="Arial" w:eastAsiaTheme="minorEastAsia" w:hAnsi="Arial" w:cs="Arial" w:hint="eastAsia"/>
+          <w:sz w:val="24"/>
+          <w:szCs w:val="24"/>
+          <w:lang w:eastAsia="zh-CN"/>
+        </w:rPr>
+        <w:t xml:space="preserve"> to one arm, the more closely </w:t>
+      </w:r>
+      <w:r>
+        <w:rPr>
+          <w:rFonts w:ascii="Arial" w:eastAsiaTheme="minorEastAsia" w:hAnsi="Arial" w:cs="Arial" w:hint="eastAsia"/>
+          <w:sz w:val="24"/>
+          <w:szCs w:val="24"/>
+          <w:lang w:eastAsia="zh-CN"/>
+        </w:rPr>
+        <w:t>related it is</w:t>
+      </w:r>
+      <w:r>
+        <w:rPr>
+          <w:rFonts w:ascii="Arial" w:eastAsiaTheme="minorEastAsia" w:hAnsi="Arial" w:cs="Arial" w:hint="eastAsia"/>
+          <w:sz w:val="24"/>
+          <w:szCs w:val="24"/>
+          <w:lang w:eastAsia="zh-CN"/>
+        </w:rPr>
+        <w:t xml:space="preserve"> to</w:t>
+      </w:r>
+      <w:r>
+        <w:rPr>
+          <w:rFonts w:ascii="Arial" w:eastAsiaTheme="minorEastAsia" w:hAnsi="Arial" w:cs="Arial" w:hint="eastAsia"/>
+          <w:sz w:val="24"/>
+          <w:szCs w:val="24"/>
+          <w:lang w:eastAsia="zh-CN"/>
+        </w:rPr>
+        <w:t xml:space="preserve"> the</w:t>
+      </w:r>
+      <w:r>
+        <w:rPr>
+          <w:rFonts w:ascii="Arial" w:eastAsiaTheme="minorEastAsia" w:hAnsi="Arial" w:cs="Arial" w:hint="eastAsia"/>
+          <w:sz w:val="24"/>
+          <w:szCs w:val="24"/>
+          <w:lang w:eastAsia="zh-CN"/>
+        </w:rPr>
+        <w:t xml:space="preserve"> circuits within that arm.</w:t>
       </w:r>
     </w:p>
     <w:p>
@@ -8204,404 +8421,368 @@
           <w:lang w:eastAsia="zh-CN"/>
         </w:rPr>
       </w:pPr>
-      <w:r>
-        <w:rPr>
-          <w:rFonts w:ascii="Arial" w:eastAsiaTheme="minorEastAsia" w:hAnsi="Arial" w:cs="Arial" w:hint="eastAsia"/>
-          <w:sz w:val="24"/>
-          <w:szCs w:val="24"/>
-          <w:lang w:eastAsia="zh-CN"/>
-        </w:rPr>
-        <w:t xml:space="preserve">The framework describes the clustering information of less important neurons, according to which arm they are located in the embedding, but it also demonstrates the role of inter-neurons which are not clustered, but rather grouped together into a central cluster. They act as the intermediate relay station for large circuits involving coordination of neurons from multiple arms. </w:t>
-      </w:r>
-      <w:r>
-        <w:rPr>
-          <w:rFonts w:ascii="Arial" w:eastAsiaTheme="minorEastAsia" w:hAnsi="Arial" w:cs="Arial" w:hint="eastAsia"/>
-          <w:sz w:val="24"/>
-          <w:szCs w:val="24"/>
-          <w:lang w:eastAsia="zh-CN"/>
-        </w:rPr>
-        <w:t>Rather than assigning clustering labels deterministically, we embed them into a feature space where the</w:t>
-      </w:r>
-      <w:r>
-        <w:rPr>
-          <w:rFonts w:ascii="Arial" w:eastAsiaTheme="minorEastAsia" w:hAnsi="Arial" w:cs="Arial" w:hint="eastAsia"/>
-          <w:sz w:val="24"/>
-          <w:szCs w:val="24"/>
-          <w:lang w:eastAsia="zh-CN"/>
-        </w:rPr>
-        <w:t xml:space="preserve"> closer </w:t>
-      </w:r>
-      <w:r>
-        <w:rPr>
-          <w:rFonts w:ascii="Arial" w:eastAsiaTheme="minorEastAsia" w:hAnsi="Arial" w:cs="Arial" w:hint="eastAsia"/>
-          <w:sz w:val="24"/>
-          <w:szCs w:val="24"/>
-          <w:lang w:eastAsia="zh-CN"/>
-        </w:rPr>
-        <w:t>a neuron</w:t>
-      </w:r>
-      <w:r>
-        <w:rPr>
-          <w:rFonts w:ascii="Arial" w:eastAsiaTheme="minorEastAsia" w:hAnsi="Arial" w:cs="Arial" w:hint="eastAsia"/>
-          <w:sz w:val="24"/>
-          <w:szCs w:val="24"/>
-          <w:lang w:eastAsia="zh-CN"/>
-        </w:rPr>
-        <w:t xml:space="preserve"> </w:t>
-      </w:r>
-      <w:r>
-        <w:rPr>
-          <w:rFonts w:ascii="Arial" w:eastAsiaTheme="minorEastAsia" w:hAnsi="Arial" w:cs="Arial" w:hint="eastAsia"/>
-          <w:sz w:val="24"/>
-          <w:szCs w:val="24"/>
-          <w:lang w:eastAsia="zh-CN"/>
-        </w:rPr>
-        <w:t>is</w:t>
-      </w:r>
-      <w:r>
-        <w:rPr>
-          <w:rFonts w:ascii="Arial" w:eastAsiaTheme="minorEastAsia" w:hAnsi="Arial" w:cs="Arial" w:hint="eastAsia"/>
-          <w:sz w:val="24"/>
-          <w:szCs w:val="24"/>
-          <w:lang w:eastAsia="zh-CN"/>
-        </w:rPr>
-        <w:t xml:space="preserve"> to one arm, the more closely </w:t>
-      </w:r>
-      <w:r>
-        <w:rPr>
-          <w:rFonts w:ascii="Arial" w:eastAsiaTheme="minorEastAsia" w:hAnsi="Arial" w:cs="Arial" w:hint="eastAsia"/>
-          <w:sz w:val="24"/>
-          <w:szCs w:val="24"/>
-          <w:lang w:eastAsia="zh-CN"/>
-        </w:rPr>
-        <w:t>related it is</w:t>
-      </w:r>
-      <w:r>
-        <w:rPr>
-          <w:rFonts w:ascii="Arial" w:eastAsiaTheme="minorEastAsia" w:hAnsi="Arial" w:cs="Arial" w:hint="eastAsia"/>
-          <w:sz w:val="24"/>
-          <w:szCs w:val="24"/>
-          <w:lang w:eastAsia="zh-CN"/>
-        </w:rPr>
-        <w:t xml:space="preserve"> to</w:t>
-      </w:r>
-      <w:r>
-        <w:rPr>
-          <w:rFonts w:ascii="Arial" w:eastAsiaTheme="minorEastAsia" w:hAnsi="Arial" w:cs="Arial" w:hint="eastAsia"/>
-          <w:sz w:val="24"/>
-          <w:szCs w:val="24"/>
-          <w:lang w:eastAsia="zh-CN"/>
-        </w:rPr>
-        <w:t xml:space="preserve"> the</w:t>
-      </w:r>
-      <w:r>
-        <w:rPr>
-          <w:rFonts w:ascii="Arial" w:eastAsiaTheme="minorEastAsia" w:hAnsi="Arial" w:cs="Arial" w:hint="eastAsia"/>
-          <w:sz w:val="24"/>
-          <w:szCs w:val="24"/>
-          <w:lang w:eastAsia="zh-CN"/>
-        </w:rPr>
-        <w:t xml:space="preserve"> circuits within that arm.</w:t>
-      </w:r>
     </w:p>
     <w:p>
       <w:pPr>
-        <w:ind w:firstLine="720"/>
-        <w:rPr>
-          <w:rFonts w:ascii="Arial" w:eastAsiaTheme="minorEastAsia" w:hAnsi="Arial" w:cs="Arial"/>
-          <w:sz w:val="24"/>
-          <w:szCs w:val="24"/>
-          <w:lang w:eastAsia="zh-CN"/>
+        <w:ind w:left="720"/>
+        <w:rPr>
+          <w:rFonts w:ascii="Arial" w:hAnsi="Arial" w:cs="Arial"/>
+          <w:sz w:val="24"/>
+          <w:szCs w:val="24"/>
         </w:rPr>
       </w:pPr>
     </w:p>
     <w:p>
       <w:pPr>
-        <w:ind w:left="720"/>
-        <w:rPr>
-          <w:rFonts w:ascii="Arial" w:hAnsi="Arial" w:cs="Arial"/>
-          <w:sz w:val="24"/>
-          <w:szCs w:val="24"/>
-        </w:rPr>
-      </w:pPr>
+        <w:pStyle w:val="Heading2"/>
+      </w:pPr>
+      <w:bookmarkStart w:id="6" w:name="OLE_LINK6"/>
+      <w:r>
+        <w:rPr>
+          <w:rFonts w:hint="eastAsia"/>
+        </w:rPr>
+        <w:t>Connection with spatial locations</w:t>
+      </w:r>
+    </w:p>
+    <w:bookmarkEnd w:id="6"/>
+    <w:p>
+      <w:pPr>
+        <w:ind w:firstLine="720"/>
+        <w:rPr>
+          <w:rFonts w:ascii="Arial" w:hAnsi="Arial" w:cs="Arial"/>
+          <w:sz w:val="24"/>
+          <w:szCs w:val="24"/>
+        </w:rPr>
+      </w:pPr>
+      <w:r>
+        <w:rPr>
+          <w:rFonts w:ascii="Arial" w:hAnsi="Arial" w:cs="Arial" w:hint="eastAsia"/>
+          <w:sz w:val="24"/>
+          <w:szCs w:val="24"/>
+        </w:rPr>
+        <w:t xml:space="preserve">In general our graph embedding is independent of spatial structure. However given that the synaptic connections are more likely to exist between neurons that are close together, the connectivity also encodes spatial information, though to a less extent. </w:t>
+      </w:r>
     </w:p>
     <w:p>
       <w:pPr>
-        <w:pStyle w:val="Heading2"/>
-      </w:pPr>
-      <w:r>
-        <w:rPr>
-          <w:rFonts w:hint="eastAsia"/>
-        </w:rPr>
-        <w:t>Connection with spatial locations</w:t>
-      </w:r>
+        <w:ind w:firstLine="720"/>
+        <w:rPr>
+          <w:rFonts w:ascii="Arial" w:hAnsi="Arial" w:cs="Arial"/>
+          <w:sz w:val="24"/>
+          <w:szCs w:val="24"/>
+        </w:rPr>
+      </w:pPr>
     </w:p>
     <w:p>
       <w:pPr>
         <w:ind w:firstLine="720"/>
         <w:rPr>
-          <w:rFonts w:ascii="Arial" w:hAnsi="Arial" w:cs="Arial"/>
-          <w:sz w:val="24"/>
-          <w:szCs w:val="24"/>
-        </w:rPr>
-      </w:pPr>
-      <w:r>
-        <w:rPr>
-          <w:rFonts w:ascii="Arial" w:hAnsi="Arial" w:cs="Arial" w:hint="eastAsia"/>
-          <w:sz w:val="24"/>
-          <w:szCs w:val="24"/>
-        </w:rPr>
-        <w:t xml:space="preserve">In general our graph embedding is independent of spatial structure. However given that the synaptic connections are more likely to exist between neurons that are close together, the connectivity also encodes spatial information, though to a less extent. </w:t>
+          <w:rFonts w:ascii="Arial" w:eastAsiaTheme="minorEastAsia" w:hAnsi="Arial" w:cs="Arial"/>
+          <w:sz w:val="24"/>
+          <w:szCs w:val="24"/>
+          <w:lang w:eastAsia="zh-CN"/>
+        </w:rPr>
+      </w:pPr>
+      <w:r>
+        <w:rPr>
+          <w:rFonts w:ascii="Arial" w:hAnsi="Arial" w:cs="Arial"/>
+          <w:sz w:val="24"/>
+          <w:szCs w:val="24"/>
+        </w:rPr>
+        <w:t xml:space="preserve">The distinction between the top arm and right arm is largely spatial-based. </w:t>
+      </w:r>
+      <w:r>
+        <w:rPr>
+          <w:rFonts w:ascii="Arial" w:eastAsiaTheme="minorEastAsia" w:hAnsi="Arial" w:cs="Arial" w:hint="eastAsia"/>
+          <w:sz w:val="24"/>
+          <w:szCs w:val="24"/>
+          <w:lang w:eastAsia="zh-CN"/>
+        </w:rPr>
+        <w:t xml:space="preserve">Notice that AS01-AS06 neurons are embedded into the top arm, while AS07-AS11 neurons are embedded into the right arm. The AS neurons span the entire body of the worm, with AS01-AS06 neurons positioned in the anterior of the worm body, while AS07-AS11 neurons positioned in the posterior of the worm body. Such spatial distinction results in different connectivity with inter-neurons, which causes them to be in different arms in the embedding. This demonstrates that neuron connectivity is not only dictated by the </w:t>
+      </w:r>
+      <w:r>
+        <w:rPr>
+          <w:rFonts w:ascii="Arial" w:eastAsiaTheme="minorEastAsia" w:hAnsi="Arial" w:cs="Arial" w:hint="eastAsia"/>
+          <w:sz w:val="24"/>
+          <w:szCs w:val="24"/>
+          <w:lang w:eastAsia="zh-CN"/>
+        </w:rPr>
+        <w:lastRenderedPageBreak/>
+        <w:t>neurons</w:t>
+      </w:r>
+      <w:r>
+        <w:rPr>
+          <w:rFonts w:ascii="Arial" w:eastAsiaTheme="minorEastAsia" w:hAnsi="Arial" w:cs="Arial"/>
+          <w:sz w:val="24"/>
+          <w:szCs w:val="24"/>
+          <w:lang w:eastAsia="zh-CN"/>
+        </w:rPr>
+        <w:t>’</w:t>
+      </w:r>
+      <w:r>
+        <w:rPr>
+          <w:rFonts w:ascii="Arial" w:eastAsiaTheme="minorEastAsia" w:hAnsi="Arial" w:cs="Arial" w:hint="eastAsia"/>
+          <w:sz w:val="24"/>
+          <w:szCs w:val="24"/>
+          <w:lang w:eastAsia="zh-CN"/>
+        </w:rPr>
+        <w:t xml:space="preserve"> role in the network, but also their spatial location in the network. Our framework thus incorporates both topological and geometric information through the embedding.</w:t>
       </w:r>
     </w:p>
     <w:p>
       <w:pPr>
-        <w:ind w:firstLine="720"/>
-        <w:rPr>
-          <w:rFonts w:ascii="Arial" w:hAnsi="Arial" w:cs="Arial"/>
-          <w:sz w:val="24"/>
-          <w:szCs w:val="24"/>
+        <w:rPr>
+          <w:rFonts w:ascii="Arial" w:eastAsiaTheme="minorEastAsia" w:hAnsi="Arial" w:cs="Arial"/>
+          <w:sz w:val="24"/>
+          <w:szCs w:val="24"/>
+          <w:lang w:eastAsia="zh-CN"/>
         </w:rPr>
       </w:pPr>
     </w:p>
     <w:p>
       <w:pPr>
-        <w:ind w:firstLine="720"/>
-        <w:rPr>
-          <w:rFonts w:ascii="Arial" w:eastAsiaTheme="minorEastAsia" w:hAnsi="Arial" w:cs="Arial"/>
-          <w:sz w:val="24"/>
-          <w:szCs w:val="24"/>
-          <w:lang w:eastAsia="zh-CN"/>
-        </w:rPr>
-      </w:pPr>
-      <w:r>
-        <w:rPr>
-          <w:rFonts w:ascii="Arial" w:hAnsi="Arial" w:cs="Arial"/>
-          <w:sz w:val="24"/>
-          <w:szCs w:val="24"/>
-        </w:rPr>
-        <w:t xml:space="preserve">The distinction between the top arm and right arm is largely spatial-based. </w:t>
-      </w:r>
-      <w:r>
-        <w:rPr>
-          <w:rFonts w:ascii="Arial" w:eastAsiaTheme="minorEastAsia" w:hAnsi="Arial" w:cs="Arial" w:hint="eastAsia"/>
-          <w:sz w:val="24"/>
-          <w:szCs w:val="24"/>
-          <w:lang w:eastAsia="zh-CN"/>
-        </w:rPr>
-        <w:t xml:space="preserve">Notice that AS01-AS06 neurons are embedded into the top arm, while AS07-AS11 neurons are embedded into the right arm. The AS neurons span the entire body of the worm, with AS01-AS06 neurons positioned in the anterior of the worm body, while AS07-AS11 neurons positioned in the posterior of the worm body. Such spatial distinction results in different connectivity with inter-neurons, which causes them to be in different arms in the embedding. This demonstrates that neuron connectivity is not only dictated by the </w:t>
-      </w:r>
-      <w:r>
-        <w:rPr>
-          <w:rFonts w:ascii="Arial" w:eastAsiaTheme="minorEastAsia" w:hAnsi="Arial" w:cs="Arial" w:hint="eastAsia"/>
-          <w:sz w:val="24"/>
-          <w:szCs w:val="24"/>
-          <w:lang w:eastAsia="zh-CN"/>
-        </w:rPr>
-        <w:lastRenderedPageBreak/>
-        <w:t>neurons</w:t>
-      </w:r>
-      <w:r>
-        <w:rPr>
-          <w:rFonts w:ascii="Arial" w:eastAsiaTheme="minorEastAsia" w:hAnsi="Arial" w:cs="Arial"/>
-          <w:sz w:val="24"/>
-          <w:szCs w:val="24"/>
-          <w:lang w:eastAsia="zh-CN"/>
-        </w:rPr>
-        <w:t>’</w:t>
-      </w:r>
-      <w:r>
-        <w:rPr>
-          <w:rFonts w:ascii="Arial" w:eastAsiaTheme="minorEastAsia" w:hAnsi="Arial" w:cs="Arial" w:hint="eastAsia"/>
-          <w:sz w:val="24"/>
-          <w:szCs w:val="24"/>
-          <w:lang w:eastAsia="zh-CN"/>
-        </w:rPr>
-        <w:t xml:space="preserve"> role in the network, but also their spatial location in the network. Our framework thus incorporates both topological and geometric information through the embedding.</w:t>
+        <w:rPr>
+          <w:rFonts w:ascii="Arial" w:hAnsi="Arial" w:cs="Arial"/>
+          <w:i/>
+          <w:sz w:val="24"/>
+          <w:szCs w:val="24"/>
+        </w:rPr>
+      </w:pPr>
+      <w:r>
+        <w:rPr>
+          <w:rFonts w:ascii="Arial" w:hAnsi="Arial" w:cs="Arial"/>
+          <w:i/>
+          <w:sz w:val="24"/>
+          <w:szCs w:val="24"/>
+        </w:rPr>
+        <w:t>Data Sources</w:t>
       </w:r>
     </w:p>
     <w:p>
       <w:pPr>
         <w:rPr>
-          <w:rFonts w:ascii="Arial" w:eastAsiaTheme="minorEastAsia" w:hAnsi="Arial" w:cs="Arial"/>
-          <w:sz w:val="24"/>
-          <w:szCs w:val="24"/>
-          <w:lang w:eastAsia="zh-CN"/>
-        </w:rPr>
-      </w:pPr>
+          <w:rFonts w:ascii="Arial" w:hAnsi="Arial" w:cs="Arial"/>
+          <w:sz w:val="24"/>
+          <w:szCs w:val="24"/>
+        </w:rPr>
+      </w:pPr>
+      <w:r>
+        <w:rPr>
+          <w:rFonts w:ascii="Arial" w:hAnsi="Arial" w:cs="Arial"/>
+          <w:sz w:val="24"/>
+          <w:szCs w:val="24"/>
+        </w:rPr>
+        <w:t xml:space="preserve">Connectome data as well as information regarding specific neurons was obtained from </w:t>
+      </w:r>
+      <w:hyperlink r:id="rId39" w:history="1">
+        <w:r>
+          <w:rPr>
+            <w:rStyle w:val="Hyperlink"/>
+            <w:rFonts w:ascii="Arial" w:hAnsi="Arial" w:cs="Arial"/>
+            <w:sz w:val="24"/>
+            <w:szCs w:val="24"/>
+          </w:rPr>
+          <w:t>www.wormatlas.org</w:t>
+        </w:r>
+      </w:hyperlink>
+      <w:r>
+        <w:rPr>
+          <w:rFonts w:ascii="Arial" w:hAnsi="Arial" w:cs="Arial"/>
+          <w:sz w:val="24"/>
+          <w:szCs w:val="24"/>
+        </w:rPr>
+        <w:t>. To remove redundancies in our dataset, we analyzed only forward connections. To focus only on central synapses, we excluded NMJ connections.</w:t>
+      </w:r>
     </w:p>
     <w:p>
       <w:pPr>
         <w:rPr>
           <w:rFonts w:ascii="Arial" w:hAnsi="Arial" w:cs="Arial"/>
-          <w:b/>
-          <w:sz w:val="24"/>
-          <w:szCs w:val="24"/>
-        </w:rPr>
-      </w:pPr>
-      <w:r>
-        <w:rPr>
-          <w:rFonts w:ascii="Arial" w:hAnsi="Arial" w:cs="Arial"/>
-          <w:b/>
-          <w:sz w:val="24"/>
-          <w:szCs w:val="24"/>
-        </w:rPr>
-        <w:t>Methods</w:t>
+          <w:i/>
+          <w:sz w:val="24"/>
+          <w:szCs w:val="24"/>
+        </w:rPr>
+      </w:pPr>
+      <w:r>
+        <w:rPr>
+          <w:rFonts w:ascii="Arial" w:hAnsi="Arial" w:cs="Arial"/>
+          <w:i/>
+          <w:sz w:val="24"/>
+          <w:szCs w:val="24"/>
+        </w:rPr>
+        <w:t>Hub Analysis</w:t>
       </w:r>
     </w:p>
     <w:p>
       <w:pPr>
         <w:rPr>
           <w:rFonts w:ascii="Arial" w:hAnsi="Arial" w:cs="Arial"/>
-          <w:i/>
-          <w:sz w:val="24"/>
-          <w:szCs w:val="24"/>
-        </w:rPr>
-      </w:pPr>
-      <w:r>
-        <w:rPr>
-          <w:rFonts w:ascii="Arial" w:hAnsi="Arial" w:cs="Arial"/>
-          <w:i/>
-          <w:sz w:val="24"/>
-          <w:szCs w:val="24"/>
-        </w:rPr>
-        <w:t>Spectral cluster analysis</w:t>
+          <w:sz w:val="24"/>
+          <w:szCs w:val="24"/>
+        </w:rPr>
+      </w:pPr>
+      <w:r>
+        <w:rPr>
+          <w:rFonts w:ascii="Arial" w:hAnsi="Arial" w:cs="Arial"/>
+          <w:sz w:val="24"/>
+          <w:szCs w:val="24"/>
+        </w:rPr>
+        <w:t xml:space="preserve">All analyses and figures relating to hub neurons were performed and generated using custom MATLAB code which can be freely obtained from GitHub repository </w:t>
+      </w:r>
+      <w:hyperlink r:id="rId40" w:tgtFrame="_blank" w:history="1">
+        <w:r>
+          <w:rPr>
+            <w:rStyle w:val="Hyperlink"/>
+            <w:rFonts w:ascii="Arial" w:hAnsi="Arial" w:cs="Arial"/>
+            <w:sz w:val="24"/>
+            <w:szCs w:val="24"/>
+            <w:shd w:val="clear" w:color="auto" w:fill="FFFFFF"/>
+          </w:rPr>
+          <w:t>https://</w:t>
+        </w:r>
+        <w:r>
+          <w:rPr>
+            <w:rStyle w:val="highlight"/>
+            <w:rFonts w:ascii="Arial" w:hAnsi="Arial" w:cs="Arial"/>
+            <w:color w:val="0000FF"/>
+            <w:sz w:val="24"/>
+            <w:szCs w:val="24"/>
+            <w:u w:val="single"/>
+            <w:shd w:val="clear" w:color="auto" w:fill="FFEE94"/>
+          </w:rPr>
+          <w:t>github</w:t>
+        </w:r>
+        <w:r>
+          <w:rPr>
+            <w:rStyle w:val="Hyperlink"/>
+            <w:rFonts w:ascii="Arial" w:hAnsi="Arial" w:cs="Arial"/>
+            <w:sz w:val="24"/>
+            <w:szCs w:val="24"/>
+            <w:shd w:val="clear" w:color="auto" w:fill="FFFFFF"/>
+          </w:rPr>
+          <w:t>.com/</w:t>
+        </w:r>
+        <w:r>
+          <w:rPr>
+            <w:rStyle w:val="highlight"/>
+            <w:rFonts w:ascii="Arial" w:hAnsi="Arial" w:cs="Arial"/>
+            <w:color w:val="0000FF"/>
+            <w:sz w:val="24"/>
+            <w:szCs w:val="24"/>
+            <w:u w:val="single"/>
+            <w:shd w:val="clear" w:color="auto" w:fill="FFEE94"/>
+          </w:rPr>
+          <w:t>Rex</w:t>
+        </w:r>
+        <w:r>
+          <w:rPr>
+            <w:rStyle w:val="Hyperlink"/>
+            <w:rFonts w:ascii="Arial" w:hAnsi="Arial" w:cs="Arial"/>
+            <w:sz w:val="24"/>
+            <w:szCs w:val="24"/>
+            <w:shd w:val="clear" w:color="auto" w:fill="FFFFFF"/>
+          </w:rPr>
+          <w:t>Ying/C-elegans-connectome.git</w:t>
+        </w:r>
+      </w:hyperlink>
+      <w:r>
+        <w:rPr>
+          <w:rFonts w:ascii="Arial" w:hAnsi="Arial" w:cs="Arial"/>
+          <w:color w:val="000000"/>
+          <w:sz w:val="24"/>
+          <w:szCs w:val="24"/>
+          <w:shd w:val="clear" w:color="auto" w:fill="FFFFFF"/>
+        </w:rPr>
+        <w:t>​.</w:t>
+      </w:r>
+      <w:r>
+        <w:rPr>
+          <w:rStyle w:val="apple-converted-space"/>
+          <w:rFonts w:ascii="Arial" w:hAnsi="Arial" w:cs="Arial"/>
+          <w:color w:val="000000"/>
+          <w:sz w:val="24"/>
+          <w:szCs w:val="24"/>
+          <w:shd w:val="clear" w:color="auto" w:fill="FFFFFF"/>
+        </w:rPr>
+        <w:t> </w:t>
+      </w:r>
+      <w:r>
+        <w:rPr>
+          <w:rFonts w:ascii="Arial" w:hAnsi="Arial" w:cs="Arial"/>
+          <w:sz w:val="24"/>
+          <w:szCs w:val="24"/>
+        </w:rPr>
+        <w:t xml:space="preserve"> </w:t>
       </w:r>
     </w:p>
     <w:p>
       <w:pPr>
-        <w:ind w:firstLine="720"/>
-        <w:rPr>
-          <w:rFonts w:ascii="Arial" w:eastAsia="宋体" w:hAnsi="Arial" w:cs="Arial"/>
-          <w:sz w:val="24"/>
-          <w:szCs w:val="24"/>
-          <w:lang w:eastAsia="zh-CN"/>
-        </w:rPr>
-      </w:pPr>
-      <w:r>
-        <w:rPr>
-          <w:rFonts w:ascii="Arial" w:eastAsia="宋体" w:hAnsi="Arial" w:cs="Arial"/>
-          <w:sz w:val="24"/>
-          <w:szCs w:val="24"/>
-          <w:lang w:eastAsia="zh-CN"/>
-        </w:rPr>
-        <w:t xml:space="preserve">From dataset, we are able to construct the symmetric component of electrical synapses network, and the </w:t>
-      </w:r>
-      <w:r>
-        <w:rPr>
-          <w:rFonts w:ascii="Arial" w:eastAsia="宋体" w:hAnsi="Arial" w:cs="Arial"/>
-          <w:sz w:val="24"/>
-          <w:szCs w:val="24"/>
-          <w:lang w:eastAsia="zh-CN"/>
-        </w:rPr>
-        <w:t>as</w:t>
-      </w:r>
-      <w:r>
-        <w:rPr>
-          <w:rFonts w:ascii="Arial" w:eastAsia="宋体" w:hAnsi="Arial" w:cs="Arial"/>
-          <w:sz w:val="24"/>
-          <w:szCs w:val="24"/>
-          <w:lang w:eastAsia="zh-CN"/>
-        </w:rPr>
-        <w:t>y</w:t>
-      </w:r>
-      <w:r>
-        <w:rPr>
-          <w:rFonts w:ascii="Arial" w:eastAsia="宋体" w:hAnsi="Arial" w:cs="Arial"/>
-          <w:sz w:val="24"/>
-          <w:szCs w:val="24"/>
-          <w:lang w:eastAsia="zh-CN"/>
-        </w:rPr>
-        <w:t>m</w:t>
-      </w:r>
-      <w:r>
-        <w:rPr>
-          <w:rFonts w:ascii="Arial" w:eastAsia="宋体" w:hAnsi="Arial" w:cs="Arial"/>
-          <w:sz w:val="24"/>
-          <w:szCs w:val="24"/>
-          <w:lang w:eastAsia="zh-CN"/>
-        </w:rPr>
-        <w:t>metric component of chemical synapses network. We represented them using sparse matrix form in MATLAB from which first few eigenvectors can be efficiency calculated using iterative methods. The edge weights are defined by the synapse strength available in the dataset</w:t>
-      </w:r>
-      <w:r>
-        <w:rPr>
-          <w:rFonts w:ascii="Arial" w:eastAsia="宋体" w:hAnsi="Arial" w:cs="Arial"/>
-          <w:color w:val="FF0000"/>
-          <w:sz w:val="24"/>
-          <w:szCs w:val="24"/>
-          <w:lang w:eastAsia="zh-CN"/>
-        </w:rPr>
-        <w:t xml:space="preserve"> (need reference)</w:t>
-      </w:r>
-      <w:r>
-        <w:rPr>
-          <w:rFonts w:ascii="Arial" w:eastAsia="宋体" w:hAnsi="Arial" w:cs="Arial"/>
-          <w:sz w:val="24"/>
-          <w:szCs w:val="24"/>
-          <w:lang w:eastAsia="zh-CN"/>
-        </w:rPr>
-        <w:t>.</w:t>
+        <w:rPr>
+          <w:rFonts w:ascii="Arial" w:hAnsi="Arial" w:cs="Arial"/>
+          <w:sz w:val="24"/>
+          <w:szCs w:val="24"/>
+        </w:rPr>
+      </w:pPr>
+      <w:r>
+        <w:rPr>
+          <w:rFonts w:ascii="Arial" w:hAnsi="Arial" w:cs="Arial"/>
+          <w:sz w:val="24"/>
+          <w:szCs w:val="24"/>
+        </w:rPr>
+        <w:t>Each node was assigned a “</w:t>
+      </w:r>
+      <w:proofErr w:type="spellStart"/>
+      <w:r>
+        <w:rPr>
+          <w:rFonts w:ascii="Arial" w:hAnsi="Arial" w:cs="Arial"/>
+          <w:sz w:val="24"/>
+          <w:szCs w:val="24"/>
+        </w:rPr>
+        <w:t>hubScore</w:t>
+      </w:r>
+      <w:proofErr w:type="spellEnd"/>
+      <w:r>
+        <w:rPr>
+          <w:rFonts w:ascii="Arial" w:hAnsi="Arial" w:cs="Arial"/>
+          <w:sz w:val="24"/>
+          <w:szCs w:val="24"/>
+        </w:rPr>
+        <w:t>”, which simply reflected its degree within the network. Degrees were calculated by taking the row sum over the adjacency matrix corresponding to all chemical and electric synaptic connections.</w:t>
+      </w:r>
+      <w:r>
+        <w:rPr>
+          <w:rFonts w:ascii="Arial" w:hAnsi="Arial" w:cs="Arial"/>
+          <w:sz w:val="24"/>
+          <w:szCs w:val="24"/>
+        </w:rPr>
+        <w:fldChar w:fldCharType="begin"/>
+      </w:r>
+      <w:r>
+        <w:rPr>
+          <w:rFonts w:ascii="Arial" w:hAnsi="Arial" w:cs="Arial"/>
+          <w:sz w:val="24"/>
+          <w:szCs w:val="24"/>
+        </w:rPr>
+        <w:instrText xml:space="preserve"> ADDIN EN.REFLIST </w:instrText>
+      </w:r>
+      <w:r>
+        <w:rPr>
+          <w:rFonts w:ascii="Arial" w:hAnsi="Arial" w:cs="Arial"/>
+          <w:sz w:val="24"/>
+          <w:szCs w:val="24"/>
+        </w:rPr>
+        <w:fldChar w:fldCharType="end"/>
       </w:r>
     </w:p>
     <w:p>
       <w:pPr>
-        <w:ind w:firstLine="720"/>
-        <w:rPr>
-          <w:rFonts w:ascii="Arial" w:eastAsia="宋体" w:hAnsi="Arial" w:cs="Arial"/>
-          <w:sz w:val="24"/>
-          <w:szCs w:val="24"/>
-          <w:lang w:eastAsia="zh-CN"/>
-        </w:rPr>
-      </w:pPr>
-      <w:r>
-        <w:rPr>
-          <w:rFonts w:ascii="Arial" w:eastAsia="宋体" w:hAnsi="Arial" w:cs="Arial"/>
-          <w:sz w:val="24"/>
-          <w:szCs w:val="24"/>
-          <w:lang w:eastAsia="zh-CN"/>
-        </w:rPr>
-        <w:t xml:space="preserve">For each individual neuron represented as vertices in the graph, we associate them with 3 general types: sensory neurons, which mainly respond to the stimuli of external environment; motor neurons, which have </w:t>
-      </w:r>
-      <w:proofErr w:type="spellStart"/>
-      <w:r>
-        <w:rPr>
-          <w:rFonts w:ascii="Arial" w:eastAsia="宋体" w:hAnsi="Arial" w:cs="Arial"/>
-          <w:sz w:val="24"/>
-          <w:szCs w:val="24"/>
-          <w:lang w:eastAsia="zh-CN"/>
-        </w:rPr>
-        <w:t>neuronmascular</w:t>
-      </w:r>
-      <w:proofErr w:type="spellEnd"/>
-      <w:r>
-        <w:rPr>
-          <w:rFonts w:ascii="Arial" w:eastAsia="宋体" w:hAnsi="Arial" w:cs="Arial"/>
-          <w:sz w:val="24"/>
-          <w:szCs w:val="24"/>
-          <w:lang w:eastAsia="zh-CN"/>
-        </w:rPr>
-        <w:t xml:space="preserve"> junctions to muscle cells and are in charge of physical activity of the work; and inter-neurons, which mediates between neurons with different types. The type information of vertices is represented by different colors in the </w:t>
-      </w:r>
-      <w:proofErr w:type="gramStart"/>
-      <w:r>
-        <w:rPr>
-          <w:rFonts w:ascii="Arial" w:eastAsia="宋体" w:hAnsi="Arial" w:cs="Arial"/>
-          <w:sz w:val="24"/>
-          <w:szCs w:val="24"/>
-          <w:lang w:eastAsia="zh-CN"/>
-        </w:rPr>
-        <w:t>visualization, that</w:t>
-      </w:r>
-      <w:proofErr w:type="gramEnd"/>
-      <w:r>
-        <w:rPr>
-          <w:rFonts w:ascii="Arial" w:eastAsia="宋体" w:hAnsi="Arial" w:cs="Arial"/>
-          <w:sz w:val="24"/>
-          <w:szCs w:val="24"/>
-          <w:lang w:eastAsia="zh-CN"/>
-        </w:rPr>
-        <w:t xml:space="preserve"> provides understanding of the general information flow of the neuron network.</w:t>
-      </w:r>
+        <w:rPr>
+          <w:rFonts w:ascii="Arial" w:eastAsia="宋体" w:hAnsi="Arial" w:cs="Arial"/>
+          <w:sz w:val="24"/>
+          <w:szCs w:val="24"/>
+          <w:lang w:eastAsia="zh-CN"/>
+        </w:rPr>
+      </w:pPr>
     </w:p>
     <w:p>
       <w:pPr>
@@ -8612,6 +8793,223 @@
           <w:lang w:eastAsia="zh-CN"/>
         </w:rPr>
       </w:pPr>
+    </w:p>
+    <w:p>
+      <w:pPr>
+        <w:pStyle w:val="Heading1"/>
+        <w:rPr>
+          <w:rFonts w:hint="eastAsia"/>
+          <w:lang w:eastAsia="zh-CN"/>
+        </w:rPr>
+      </w:pPr>
+      <w:r>
+        <w:rPr>
+          <w:lang w:eastAsia="zh-CN"/>
+        </w:rPr>
+        <w:t>Supplement</w:t>
+      </w:r>
+    </w:p>
+    <w:p>
+      <w:pPr>
+        <w:rPr>
+          <w:rFonts w:ascii="Arial" w:hAnsi="Arial" w:cs="Arial"/>
+          <w:sz w:val="24"/>
+          <w:szCs w:val="24"/>
+        </w:rPr>
+      </w:pPr>
+    </w:p>
+    <w:p>
+      <w:pPr>
+        <w:rPr>
+          <w:rFonts w:ascii="Arial" w:hAnsi="Arial" w:cs="Arial"/>
+          <w:b/>
+          <w:sz w:val="24"/>
+          <w:szCs w:val="24"/>
+        </w:rPr>
+      </w:pPr>
+      <w:r>
+        <w:rPr>
+          <w:rFonts w:ascii="Arial" w:hAnsi="Arial" w:cs="Arial"/>
+          <w:b/>
+          <w:sz w:val="24"/>
+          <w:szCs w:val="24"/>
+        </w:rPr>
+        <w:t>Methods</w:t>
+      </w:r>
+    </w:p>
+    <w:p>
+      <w:pPr>
+        <w:rPr>
+          <w:rFonts w:ascii="Arial" w:hAnsi="Arial" w:cs="Arial"/>
+          <w:i/>
+          <w:sz w:val="24"/>
+          <w:szCs w:val="24"/>
+        </w:rPr>
+      </w:pPr>
+      <w:r>
+        <w:rPr>
+          <w:rFonts w:ascii="Arial" w:hAnsi="Arial" w:cs="Arial"/>
+          <w:i/>
+          <w:sz w:val="24"/>
+          <w:szCs w:val="24"/>
+        </w:rPr>
+        <w:t>Spectral cluster analysis</w:t>
+      </w:r>
+    </w:p>
+    <w:p>
+      <w:pPr>
+        <w:ind w:firstLine="720"/>
+        <w:rPr>
+          <w:rFonts w:ascii="Arial" w:eastAsia="宋体" w:hAnsi="Arial" w:cs="Arial"/>
+          <w:sz w:val="24"/>
+          <w:szCs w:val="24"/>
+          <w:lang w:eastAsia="zh-CN"/>
+        </w:rPr>
+      </w:pPr>
+      <w:r>
+        <w:rPr>
+          <w:rFonts w:ascii="Arial" w:eastAsia="宋体" w:hAnsi="Arial" w:cs="Arial"/>
+          <w:sz w:val="24"/>
+          <w:szCs w:val="24"/>
+          <w:lang w:eastAsia="zh-CN"/>
+        </w:rPr>
+        <w:t xml:space="preserve">From dataset, we are able to construct the symmetric component of electrical synapses network, and the </w:t>
+      </w:r>
+      <w:r>
+        <w:rPr>
+          <w:rFonts w:ascii="Arial" w:eastAsia="宋体" w:hAnsi="Arial" w:cs="Arial"/>
+          <w:sz w:val="24"/>
+          <w:szCs w:val="24"/>
+          <w:lang w:eastAsia="zh-CN"/>
+        </w:rPr>
+        <w:t>as</w:t>
+      </w:r>
+      <w:r>
+        <w:rPr>
+          <w:rFonts w:ascii="Arial" w:eastAsia="宋体" w:hAnsi="Arial" w:cs="Arial"/>
+          <w:sz w:val="24"/>
+          <w:szCs w:val="24"/>
+          <w:lang w:eastAsia="zh-CN"/>
+        </w:rPr>
+        <w:t>y</w:t>
+      </w:r>
+      <w:r>
+        <w:rPr>
+          <w:rFonts w:ascii="Arial" w:eastAsia="宋体" w:hAnsi="Arial" w:cs="Arial"/>
+          <w:sz w:val="24"/>
+          <w:szCs w:val="24"/>
+          <w:lang w:eastAsia="zh-CN"/>
+        </w:rPr>
+        <w:t>m</w:t>
+      </w:r>
+      <w:r>
+        <w:rPr>
+          <w:rFonts w:ascii="Arial" w:eastAsia="宋体" w:hAnsi="Arial" w:cs="Arial"/>
+          <w:sz w:val="24"/>
+          <w:szCs w:val="24"/>
+          <w:lang w:eastAsia="zh-CN"/>
+        </w:rPr>
+        <w:t>metric component of chemical synapses network. We represented them using sparse matrix form in MATLAB from which first few eigenvectors can be efficiency calculated using iterative methods. The edge weights are defined by the synapse strength available in the dataset</w:t>
+      </w:r>
+      <w:r>
+        <w:rPr>
+          <w:rFonts w:ascii="Arial" w:eastAsia="宋体" w:hAnsi="Arial" w:cs="Arial"/>
+          <w:color w:val="FF0000"/>
+          <w:sz w:val="24"/>
+          <w:szCs w:val="24"/>
+          <w:lang w:eastAsia="zh-CN"/>
+        </w:rPr>
+        <w:t xml:space="preserve"> (need reference)</w:t>
+      </w:r>
+      <w:r>
+        <w:rPr>
+          <w:rFonts w:ascii="Arial" w:eastAsia="宋体" w:hAnsi="Arial" w:cs="Arial"/>
+          <w:sz w:val="24"/>
+          <w:szCs w:val="24"/>
+          <w:lang w:eastAsia="zh-CN"/>
+        </w:rPr>
+        <w:t>.</w:t>
+      </w:r>
+    </w:p>
+    <w:p>
+      <w:pPr>
+        <w:ind w:firstLine="720"/>
+        <w:rPr>
+          <w:rFonts w:ascii="Arial" w:eastAsia="宋体" w:hAnsi="Arial" w:cs="Arial"/>
+          <w:sz w:val="24"/>
+          <w:szCs w:val="24"/>
+          <w:lang w:eastAsia="zh-CN"/>
+        </w:rPr>
+      </w:pPr>
+      <w:r>
+        <w:rPr>
+          <w:rFonts w:ascii="Arial" w:eastAsia="宋体" w:hAnsi="Arial" w:cs="Arial"/>
+          <w:sz w:val="24"/>
+          <w:szCs w:val="24"/>
+          <w:lang w:eastAsia="zh-CN"/>
+        </w:rPr>
+        <w:t xml:space="preserve">For each individual neuron represented as vertices in the graph, we associate them with 3 general types: sensory neurons, which mainly respond to the stimuli of external environment; motor neurons, which have </w:t>
+      </w:r>
+      <w:proofErr w:type="spellStart"/>
+      <w:r>
+        <w:rPr>
+          <w:rFonts w:ascii="Arial" w:eastAsia="宋体" w:hAnsi="Arial" w:cs="Arial"/>
+          <w:sz w:val="24"/>
+          <w:szCs w:val="24"/>
+          <w:lang w:eastAsia="zh-CN"/>
+        </w:rPr>
+        <w:t>neuronmascular</w:t>
+      </w:r>
+      <w:proofErr w:type="spellEnd"/>
+      <w:r>
+        <w:rPr>
+          <w:rFonts w:ascii="Arial" w:eastAsia="宋体" w:hAnsi="Arial" w:cs="Arial"/>
+          <w:sz w:val="24"/>
+          <w:szCs w:val="24"/>
+          <w:lang w:eastAsia="zh-CN"/>
+        </w:rPr>
+        <w:t xml:space="preserve"> junctions to muscle cells and are in charge of physical activity of the work; and inter-neurons, which mediates between neurons with different types. The type information of vertices is </w:t>
+      </w:r>
+      <w:r>
+        <w:rPr>
+          <w:rFonts w:ascii="Arial" w:eastAsia="宋体" w:hAnsi="Arial" w:cs="Arial"/>
+          <w:sz w:val="24"/>
+          <w:szCs w:val="24"/>
+          <w:lang w:eastAsia="zh-CN"/>
+        </w:rPr>
+        <w:lastRenderedPageBreak/>
+        <w:t xml:space="preserve">represented by different colors in the </w:t>
+      </w:r>
+      <w:proofErr w:type="gramStart"/>
+      <w:r>
+        <w:rPr>
+          <w:rFonts w:ascii="Arial" w:eastAsia="宋体" w:hAnsi="Arial" w:cs="Arial"/>
+          <w:sz w:val="24"/>
+          <w:szCs w:val="24"/>
+          <w:lang w:eastAsia="zh-CN"/>
+        </w:rPr>
+        <w:t>visualization, that</w:t>
+      </w:r>
+      <w:proofErr w:type="gramEnd"/>
+      <w:r>
+        <w:rPr>
+          <w:rFonts w:ascii="Arial" w:eastAsia="宋体" w:hAnsi="Arial" w:cs="Arial"/>
+          <w:sz w:val="24"/>
+          <w:szCs w:val="24"/>
+          <w:lang w:eastAsia="zh-CN"/>
+        </w:rPr>
+        <w:t xml:space="preserve"> provides understanding of the general information flow of the neuron network.</w:t>
+      </w:r>
+    </w:p>
+    <w:p>
+      <w:pPr>
+        <w:rPr>
+          <w:rFonts w:ascii="Arial" w:eastAsia="宋体" w:hAnsi="Arial" w:cs="Arial"/>
+          <w:sz w:val="24"/>
+          <w:szCs w:val="24"/>
+          <w:lang w:eastAsia="zh-CN"/>
+        </w:rPr>
+      </w:pPr>
       <w:r>
         <w:rPr>
           <w:rFonts w:ascii="Arial" w:eastAsia="宋体" w:hAnsi="Arial" w:cs="Arial"/>
@@ -8654,7 +9052,25 @@
           <w:sz w:val="24"/>
           <w:szCs w:val="24"/>
         </w:rPr>
-        <w:t>(von Luxburg 2007)</w:t>
+        <w:t xml:space="preserve">(von </w:t>
+      </w:r>
+      <w:proofErr w:type="spellStart"/>
+      <w:r>
+        <w:rPr>
+          <w:rFonts w:ascii="Arial" w:hAnsi="Arial" w:cs="Arial"/>
+          <w:sz w:val="24"/>
+          <w:szCs w:val="24"/>
+        </w:rPr>
+        <w:t>Luxburg</w:t>
+      </w:r>
+      <w:proofErr w:type="spellEnd"/>
+      <w:r>
+        <w:rPr>
+          <w:rFonts w:ascii="Arial" w:hAnsi="Arial" w:cs="Arial"/>
+          <w:sz w:val="24"/>
+          <w:szCs w:val="24"/>
+        </w:rPr>
+        <w:t xml:space="preserve"> 2007)</w:t>
       </w:r>
       <w:r>
         <w:rPr>
@@ -9329,7 +9745,6 @@
           <w:szCs w:val="24"/>
           <w:lang w:eastAsia="zh-CN"/>
         </w:rPr>
-        <w:lastRenderedPageBreak/>
         <w:t xml:space="preserve">Where </w:t>
       </w:r>
       <m:oMath>
@@ -9910,7 +10325,17 @@
           <w:szCs w:val="24"/>
           <w:lang w:eastAsia="zh-CN"/>
         </w:rPr>
-        <w:t xml:space="preserve"> neuron network, and choose eigenvectors corresponding to the smallest few eigenvalues as coordinates for each vertex. Plot the vertices using their respected coordinates. Finally, linear regression and K-means algorithm are performed on the resulting graph embedding, to obtain useful information about the structure of the connectome of C-</w:t>
+        <w:t xml:space="preserve"> neuron network, and choose </w:t>
+      </w:r>
+      <w:r>
+        <w:rPr>
+          <w:rFonts w:ascii="Arial" w:eastAsia="宋体" w:hAnsi="Arial" w:cs="Arial"/>
+          <w:sz w:val="24"/>
+          <w:szCs w:val="24"/>
+          <w:lang w:eastAsia="zh-CN"/>
+        </w:rPr>
+        <w:lastRenderedPageBreak/>
+        <w:t>eigenvectors corresponding to the smallest few eigenvalues as coordinates for each vertex. Plot the vertices using their respected coordinates. Finally, linear regression and K-means algorithm are performed on the resulting graph embedding, to obtain useful information about the structure of the connectome of C-</w:t>
       </w:r>
       <w:proofErr w:type="spellStart"/>
       <w:r>
@@ -9932,260 +10357,6 @@
         </w:rPr>
         <w:t>.</w:t>
       </w:r>
-    </w:p>
-    <w:p>
-      <w:pPr>
-        <w:rPr>
-          <w:rFonts w:ascii="Arial" w:hAnsi="Arial" w:cs="Arial"/>
-          <w:i/>
-          <w:sz w:val="24"/>
-          <w:szCs w:val="24"/>
-        </w:rPr>
-      </w:pPr>
-      <w:r>
-        <w:rPr>
-          <w:rFonts w:ascii="Arial" w:hAnsi="Arial" w:cs="Arial"/>
-          <w:i/>
-          <w:sz w:val="24"/>
-          <w:szCs w:val="24"/>
-        </w:rPr>
-        <w:t>Data Sources</w:t>
-      </w:r>
-    </w:p>
-    <w:p>
-      <w:pPr>
-        <w:rPr>
-          <w:rFonts w:ascii="Arial" w:hAnsi="Arial" w:cs="Arial"/>
-          <w:sz w:val="24"/>
-          <w:szCs w:val="24"/>
-        </w:rPr>
-      </w:pPr>
-      <w:r>
-        <w:rPr>
-          <w:rFonts w:ascii="Arial" w:hAnsi="Arial" w:cs="Arial"/>
-          <w:sz w:val="24"/>
-          <w:szCs w:val="24"/>
-        </w:rPr>
-        <w:t xml:space="preserve">Connectome data as well as information regarding specific neurons was obtained from </w:t>
-      </w:r>
-      <w:hyperlink r:id="rId39" w:history="1">
-        <w:r>
-          <w:rPr>
-            <w:rStyle w:val="Hyperlink"/>
-            <w:rFonts w:ascii="Arial" w:hAnsi="Arial" w:cs="Arial"/>
-            <w:sz w:val="24"/>
-            <w:szCs w:val="24"/>
-          </w:rPr>
-          <w:t>www.wormatlas.org</w:t>
-        </w:r>
-      </w:hyperlink>
-      <w:r>
-        <w:rPr>
-          <w:rFonts w:ascii="Arial" w:hAnsi="Arial" w:cs="Arial"/>
-          <w:sz w:val="24"/>
-          <w:szCs w:val="24"/>
-        </w:rPr>
-        <w:t>. To remove redundancies in our dataset, we analyzed only forward connections. To focus only on central synapses, we excluded NMJ connections.</w:t>
-      </w:r>
-    </w:p>
-    <w:p>
-      <w:pPr>
-        <w:rPr>
-          <w:rFonts w:ascii="Arial" w:hAnsi="Arial" w:cs="Arial"/>
-          <w:i/>
-          <w:sz w:val="24"/>
-          <w:szCs w:val="24"/>
-        </w:rPr>
-      </w:pPr>
-      <w:r>
-        <w:rPr>
-          <w:rFonts w:ascii="Arial" w:hAnsi="Arial" w:cs="Arial"/>
-          <w:i/>
-          <w:sz w:val="24"/>
-          <w:szCs w:val="24"/>
-        </w:rPr>
-        <w:t>Hub Analysis</w:t>
-      </w:r>
-    </w:p>
-    <w:p>
-      <w:pPr>
-        <w:rPr>
-          <w:rFonts w:ascii="Arial" w:hAnsi="Arial" w:cs="Arial"/>
-          <w:sz w:val="24"/>
-          <w:szCs w:val="24"/>
-        </w:rPr>
-      </w:pPr>
-      <w:r>
-        <w:rPr>
-          <w:rFonts w:ascii="Arial" w:hAnsi="Arial" w:cs="Arial"/>
-          <w:sz w:val="24"/>
-          <w:szCs w:val="24"/>
-        </w:rPr>
-        <w:t xml:space="preserve">All analyses and figures relating to hub neurons were performed and generated using custom MATLAB code which can be freely obtained from GitHub repository </w:t>
-      </w:r>
-      <w:hyperlink r:id="rId40" w:tgtFrame="_blank" w:history="1">
-        <w:r>
-          <w:rPr>
-            <w:rStyle w:val="Hyperlink"/>
-            <w:rFonts w:ascii="Arial" w:hAnsi="Arial" w:cs="Arial"/>
-            <w:sz w:val="24"/>
-            <w:szCs w:val="24"/>
-            <w:shd w:val="clear" w:color="auto" w:fill="FFFFFF"/>
-          </w:rPr>
-          <w:t>https://</w:t>
-        </w:r>
-        <w:r>
-          <w:rPr>
-            <w:rStyle w:val="highlight"/>
-            <w:rFonts w:ascii="Arial" w:hAnsi="Arial" w:cs="Arial"/>
-            <w:color w:val="0000FF"/>
-            <w:sz w:val="24"/>
-            <w:szCs w:val="24"/>
-            <w:u w:val="single"/>
-            <w:shd w:val="clear" w:color="auto" w:fill="FFEE94"/>
-          </w:rPr>
-          <w:t>github</w:t>
-        </w:r>
-        <w:r>
-          <w:rPr>
-            <w:rStyle w:val="Hyperlink"/>
-            <w:rFonts w:ascii="Arial" w:hAnsi="Arial" w:cs="Arial"/>
-            <w:sz w:val="24"/>
-            <w:szCs w:val="24"/>
-            <w:shd w:val="clear" w:color="auto" w:fill="FFFFFF"/>
-          </w:rPr>
-          <w:t>.com/</w:t>
-        </w:r>
-        <w:r>
-          <w:rPr>
-            <w:rStyle w:val="highlight"/>
-            <w:rFonts w:ascii="Arial" w:hAnsi="Arial" w:cs="Arial"/>
-            <w:color w:val="0000FF"/>
-            <w:sz w:val="24"/>
-            <w:szCs w:val="24"/>
-            <w:u w:val="single"/>
-            <w:shd w:val="clear" w:color="auto" w:fill="FFEE94"/>
-          </w:rPr>
-          <w:t>Rex</w:t>
-        </w:r>
-        <w:r>
-          <w:rPr>
-            <w:rStyle w:val="Hyperlink"/>
-            <w:rFonts w:ascii="Arial" w:hAnsi="Arial" w:cs="Arial"/>
-            <w:sz w:val="24"/>
-            <w:szCs w:val="24"/>
-            <w:shd w:val="clear" w:color="auto" w:fill="FFFFFF"/>
-          </w:rPr>
-          <w:t>Ying/C-elegans-connectome.git</w:t>
-        </w:r>
-      </w:hyperlink>
-      <w:r>
-        <w:rPr>
-          <w:rFonts w:ascii="Arial" w:hAnsi="Arial" w:cs="Arial"/>
-          <w:color w:val="000000"/>
-          <w:sz w:val="24"/>
-          <w:szCs w:val="24"/>
-          <w:shd w:val="clear" w:color="auto" w:fill="FFFFFF"/>
-        </w:rPr>
-        <w:t>​.</w:t>
-      </w:r>
-      <w:r>
-        <w:rPr>
-          <w:rStyle w:val="apple-converted-space"/>
-          <w:rFonts w:ascii="Arial" w:hAnsi="Arial" w:cs="Arial"/>
-          <w:color w:val="000000"/>
-          <w:sz w:val="24"/>
-          <w:szCs w:val="24"/>
-          <w:shd w:val="clear" w:color="auto" w:fill="FFFFFF"/>
-        </w:rPr>
-        <w:t> </w:t>
-      </w:r>
-      <w:r>
-        <w:rPr>
-          <w:rFonts w:ascii="Arial" w:hAnsi="Arial" w:cs="Arial"/>
-          <w:sz w:val="24"/>
-          <w:szCs w:val="24"/>
-        </w:rPr>
-        <w:t xml:space="preserve"> </w:t>
-      </w:r>
-    </w:p>
-    <w:p>
-      <w:pPr>
-        <w:rPr>
-          <w:rFonts w:ascii="Arial" w:hAnsi="Arial" w:cs="Arial"/>
-          <w:sz w:val="24"/>
-          <w:szCs w:val="24"/>
-        </w:rPr>
-      </w:pPr>
-      <w:r>
-        <w:rPr>
-          <w:rFonts w:ascii="Arial" w:hAnsi="Arial" w:cs="Arial"/>
-          <w:sz w:val="24"/>
-          <w:szCs w:val="24"/>
-        </w:rPr>
-        <w:t>Each node was assigned a “</w:t>
-      </w:r>
-      <w:proofErr w:type="spellStart"/>
-      <w:r>
-        <w:rPr>
-          <w:rFonts w:ascii="Arial" w:hAnsi="Arial" w:cs="Arial"/>
-          <w:sz w:val="24"/>
-          <w:szCs w:val="24"/>
-        </w:rPr>
-        <w:t>hubScore</w:t>
-      </w:r>
-      <w:proofErr w:type="spellEnd"/>
-      <w:r>
-        <w:rPr>
-          <w:rFonts w:ascii="Arial" w:hAnsi="Arial" w:cs="Arial"/>
-          <w:sz w:val="24"/>
-          <w:szCs w:val="24"/>
-        </w:rPr>
-        <w:t>”, which simply reflected its degree within the network. Degrees were calculated by taking the row sum over the adjacency matrix corresponding to all chemical and electric synaptic connections.</w:t>
-      </w:r>
-      <w:r>
-        <w:rPr>
-          <w:rFonts w:ascii="Arial" w:hAnsi="Arial" w:cs="Arial"/>
-          <w:sz w:val="24"/>
-          <w:szCs w:val="24"/>
-        </w:rPr>
-        <w:fldChar w:fldCharType="begin"/>
-      </w:r>
-      <w:r>
-        <w:rPr>
-          <w:rFonts w:ascii="Arial" w:hAnsi="Arial" w:cs="Arial"/>
-          <w:sz w:val="24"/>
-          <w:szCs w:val="24"/>
-        </w:rPr>
-        <w:instrText xml:space="preserve"> ADDIN EN.REFLIST </w:instrText>
-      </w:r>
-      <w:r>
-        <w:rPr>
-          <w:rFonts w:ascii="Arial" w:hAnsi="Arial" w:cs="Arial"/>
-          <w:sz w:val="24"/>
-          <w:szCs w:val="24"/>
-        </w:rPr>
-        <w:fldChar w:fldCharType="end"/>
-      </w:r>
-    </w:p>
-    <w:p>
-      <w:pPr>
-        <w:rPr>
-          <w:rFonts w:ascii="Arial" w:eastAsia="宋体" w:hAnsi="Arial" w:cs="Arial"/>
-          <w:sz w:val="24"/>
-          <w:szCs w:val="24"/>
-          <w:lang w:eastAsia="zh-CN"/>
-        </w:rPr>
-      </w:pPr>
-    </w:p>
-    <w:p>
-      <w:pPr>
-        <w:rPr>
-          <w:rFonts w:ascii="Arial" w:hAnsi="Arial" w:cs="Arial"/>
-          <w:sz w:val="24"/>
-          <w:szCs w:val="24"/>
-        </w:rPr>
-      </w:pPr>
     </w:p>
     <w:p>
       <w:pPr>
@@ -11244,7 +11415,7 @@
 </file>
 
 <file path=customXml/itemProps1.xml><?xml version="1.0" encoding="utf-8"?>
-<ds:datastoreItem xmlns:ds="http://schemas.openxmlformats.org/officeDocument/2006/customXml" ds:itemID="{871093E6-BB08-442B-83B7-AAAF7A3B6881}">
+<ds:datastoreItem xmlns:ds="http://schemas.openxmlformats.org/officeDocument/2006/customXml" ds:itemID="{63C63B1A-E4DA-4907-A9F8-C7A3BDD44B75}">
   <ds:schemaRefs>
     <ds:schemaRef ds:uri="http://schemas.openxmlformats.org/officeDocument/2006/bibliography"/>
   </ds:schemaRefs>

</xml_diff>